<commit_message>
avance fase 2 grupal
</commit_message>
<xml_diff>
--- a/Fase 2/Evidencias Grupales/2.4_GuiaEstudiante_Fase 2_DesarrolloProyecto APT.docx
+++ b/Fase 2/Evidencias Grupales/2.4_GuiaEstudiante_Fase 2_DesarrolloProyecto APT.docx
@@ -1,11 +1,8 @@
 
 <file path=word/document.xml><?xml version="1.0" encoding="utf-8"?>
-<w:document xmlns:wpc="http://schemas.microsoft.com/office/word/2010/wordprocessingCanvas" xmlns:cx="http://schemas.microsoft.com/office/drawing/2014/chartex" xmlns:mc="http://schemas.openxmlformats.org/markup-compatibility/2006" xmlns:o="urn:schemas-microsoft-com:office:office" xmlns:r="http://schemas.openxmlformats.org/officeDocument/2006/relationships" xmlns:m="http://schemas.openxmlformats.org/officeDocument/2006/math" xmlns:v="urn:schemas-microsoft-com:vml" xmlns:wp14="http://schemas.microsoft.com/office/word/2010/wordprocessingDrawing" xmlns:wp="http://schemas.openxmlformats.org/drawingml/2006/wordprocessingDrawing" xmlns:w10="urn:schemas-microsoft-com:office:word" xmlns:w="http://schemas.openxmlformats.org/wordprocessingml/2006/main" xmlns:w14="http://schemas.microsoft.com/office/word/2010/wordml" xmlns:w15="http://schemas.microsoft.com/office/word/2012/wordml" xmlns:w16se="http://schemas.microsoft.com/office/word/2015/wordml/symex" xmlns:wpg="http://schemas.microsoft.com/office/word/2010/wordprocessingGroup" xmlns:wpi="http://schemas.microsoft.com/office/word/2010/wordprocessingInk" xmlns:wne="http://schemas.microsoft.com/office/word/2006/wordml" xmlns:wps="http://schemas.microsoft.com/office/word/2010/wordprocessingShape" mc:Ignorable="w14 w15 w16se wp14">
+<w:document xmlns:wpc="http://schemas.microsoft.com/office/word/2010/wordprocessingCanvas" xmlns:cx="http://schemas.microsoft.com/office/drawing/2014/chartex" xmlns:cx1="http://schemas.microsoft.com/office/drawing/2015/9/8/chartex" xmlns:cx2="http://schemas.microsoft.com/office/drawing/2015/10/21/chartex" xmlns:cx3="http://schemas.microsoft.com/office/drawing/2016/5/9/chartex" xmlns:cx4="http://schemas.microsoft.com/office/drawing/2016/5/10/chartex" xmlns:cx5="http://schemas.microsoft.com/office/drawing/2016/5/11/chartex" xmlns:cx6="http://schemas.microsoft.com/office/drawing/2016/5/12/chartex" xmlns:cx7="http://schemas.microsoft.com/office/drawing/2016/5/13/chartex" xmlns:cx8="http://schemas.microsoft.com/office/drawing/2016/5/14/chartex" xmlns:mc="http://schemas.openxmlformats.org/markup-compatibility/2006" xmlns:aink="http://schemas.microsoft.com/office/drawing/2016/ink" xmlns:am3d="http://schemas.microsoft.com/office/drawing/2017/model3d" xmlns:o="urn:schemas-microsoft-com:office:office" xmlns:oel="http://schemas.microsoft.com/office/2019/extlst" xmlns:r="http://schemas.openxmlformats.org/officeDocument/2006/relationships" xmlns:m="http://schemas.openxmlformats.org/officeDocument/2006/math" xmlns:v="urn:schemas-microsoft-com:vml" xmlns:wp14="http://schemas.microsoft.com/office/word/2010/wordprocessingDrawing" xmlns:wp="http://schemas.openxmlformats.org/drawingml/2006/wordprocessingDrawing" xmlns:w10="urn:schemas-microsoft-com:office:word" xmlns:w="http://schemas.openxmlformats.org/wordprocessingml/2006/main" xmlns:w14="http://schemas.microsoft.com/office/word/2010/wordml" xmlns:w15="http://schemas.microsoft.com/office/word/2012/wordml" xmlns:w16cex="http://schemas.microsoft.com/office/word/2018/wordml/cex" xmlns:w16cid="http://schemas.microsoft.com/office/word/2016/wordml/cid" xmlns:w16="http://schemas.microsoft.com/office/word/2018/wordml" xmlns:w16du="http://schemas.microsoft.com/office/word/2023/wordml/word16du" xmlns:w16sdtdh="http://schemas.microsoft.com/office/word/2020/wordml/sdtdatahash" xmlns:w16se="http://schemas.microsoft.com/office/word/2015/wordml/symex" xmlns:wpg="http://schemas.microsoft.com/office/word/2010/wordprocessingGroup" xmlns:wpi="http://schemas.microsoft.com/office/word/2010/wordprocessingInk" xmlns:wne="http://schemas.microsoft.com/office/word/2006/wordml" xmlns:wps="http://schemas.microsoft.com/office/word/2010/wordprocessingShape" mc:Ignorable="w14 w15 w16se w16cid w16 w16cex w16sdtdh w16du wp14">
   <w:body>
-    <w:p>
-      <w:bookmarkStart w:id="0" w:name="_GoBack"/>
-      <w:bookmarkEnd w:id="0"/>
-    </w:p>
+    <w:p/>
     <w:p>
       <w:pPr>
         <w:rPr>
@@ -165,6 +162,7 @@
                                 </w:rPr>
                                 <w:t xml:space="preserve">Asignatura </w:t>
                               </w:r>
+                              <w:proofErr w:type="spellStart"/>
                               <w:r>
                                 <w:rPr>
                                   <w:b/>
@@ -174,6 +172,7 @@
                                 </w:rPr>
                                 <w:t>Capstone</w:t>
                               </w:r>
+                              <w:proofErr w:type="spellEnd"/>
                             </w:p>
                           </w:txbxContent>
                         </wps:txbx>
@@ -646,117 +645,31 @@
                 <w:szCs w:val="20"/>
                 <w:lang w:eastAsia="es-CL"/>
               </w:rPr>
-              <w:t xml:space="preserve">En esta </w:t>
-            </w:r>
-            <w:r>
-              <w:rPr>
-                <w:rFonts w:ascii="Calibri" w:hAnsi="Calibri" w:cs="Arial"/>
-                <w:i/>
-                <w:color w:val="548DD4"/>
-                <w:sz w:val="20"/>
-                <w:szCs w:val="20"/>
-                <w:lang w:eastAsia="es-CL"/>
-              </w:rPr>
-              <w:t>sección</w:t>
-            </w:r>
-            <w:r>
-              <w:rPr>
-                <w:rFonts w:ascii="Calibri" w:hAnsi="Calibri" w:cs="Arial"/>
-                <w:i/>
-                <w:color w:val="548DD4"/>
-                <w:sz w:val="20"/>
-                <w:szCs w:val="20"/>
-                <w:lang w:eastAsia="es-CL"/>
-              </w:rPr>
-              <w:t xml:space="preserve"> deberá</w:t>
-            </w:r>
-            <w:r>
-              <w:rPr>
-                <w:rFonts w:ascii="Calibri" w:hAnsi="Calibri" w:cs="Arial"/>
-                <w:i/>
-                <w:color w:val="548DD4"/>
-                <w:sz w:val="20"/>
-                <w:szCs w:val="20"/>
-                <w:lang w:eastAsia="es-CL"/>
-              </w:rPr>
-              <w:t>s</w:t>
-            </w:r>
-            <w:r>
-              <w:rPr>
-                <w:rFonts w:ascii="Calibri" w:hAnsi="Calibri" w:cs="Arial"/>
-                <w:i/>
-                <w:color w:val="548DD4"/>
-                <w:sz w:val="20"/>
-                <w:szCs w:val="20"/>
-                <w:lang w:eastAsia="es-CL"/>
-              </w:rPr>
-              <w:t xml:space="preserve"> </w:t>
-            </w:r>
-            <w:r>
-              <w:rPr>
-                <w:rFonts w:ascii="Calibri" w:hAnsi="Calibri" w:cs="Arial"/>
-                <w:i/>
-                <w:color w:val="548DD4"/>
-                <w:sz w:val="20"/>
-                <w:szCs w:val="20"/>
-                <w:lang w:eastAsia="es-CL"/>
-              </w:rPr>
-              <w:t xml:space="preserve">realizar un resumen de los avances que has realizado en tu proyecto APT. </w:t>
-            </w:r>
-            <w:r>
-              <w:rPr>
-                <w:rFonts w:ascii="Calibri" w:hAnsi="Calibri" w:cs="Arial"/>
-                <w:i/>
-                <w:color w:val="548DD4"/>
-                <w:sz w:val="20"/>
-                <w:szCs w:val="20"/>
-                <w:lang w:eastAsia="es-CL"/>
-              </w:rPr>
-              <w:t xml:space="preserve">Relata </w:t>
-            </w:r>
-            <w:r>
-              <w:rPr>
-                <w:rFonts w:ascii="Calibri" w:hAnsi="Calibri" w:cs="Arial"/>
-                <w:i/>
-                <w:color w:val="548DD4"/>
-                <w:sz w:val="20"/>
-                <w:szCs w:val="20"/>
-                <w:lang w:eastAsia="es-CL"/>
-              </w:rPr>
-              <w:t xml:space="preserve">brevemente </w:t>
-            </w:r>
-            <w:r>
-              <w:rPr>
-                <w:rFonts w:ascii="Calibri" w:hAnsi="Calibri" w:cs="Arial"/>
-                <w:i/>
-                <w:color w:val="548DD4"/>
-                <w:sz w:val="20"/>
-                <w:szCs w:val="20"/>
-                <w:lang w:eastAsia="es-CL"/>
-              </w:rPr>
-              <w:t xml:space="preserve">qué </w:t>
-            </w:r>
-            <w:r>
-              <w:rPr>
-                <w:rFonts w:ascii="Calibri" w:hAnsi="Calibri" w:cs="Arial"/>
-                <w:i/>
-                <w:color w:val="548DD4"/>
-                <w:sz w:val="20"/>
-                <w:szCs w:val="20"/>
-                <w:lang w:eastAsia="es-CL"/>
-              </w:rPr>
-              <w:t xml:space="preserve">actividades </w:t>
-            </w:r>
-            <w:r>
-              <w:rPr>
-                <w:rFonts w:ascii="Calibri" w:hAnsi="Calibri" w:cs="Arial"/>
-                <w:i/>
-                <w:color w:val="548DD4"/>
-                <w:sz w:val="20"/>
-                <w:szCs w:val="20"/>
-                <w:lang w:eastAsia="es-CL"/>
-              </w:rPr>
-              <w:t>del proyecto has llevado a cabo y qué objetivos específicos has cumplido hasta el minuto y de qué manera.</w:t>
+              <w:t xml:space="preserve">Hasta el momento, hemos logrado avanzar significativamente en el proyecto APT, cumpliendo varios de los objetivos específicos planteados. En primer lugar, se ha llevado a cabo la toma de requerimientos, lo cual fue clave para obtener una comprensión detallada de las necesidades de </w:t>
+            </w:r>
+            <w:proofErr w:type="spellStart"/>
+            <w:r>
+              <w:rPr>
+                <w:rFonts w:ascii="Calibri" w:hAnsi="Calibri" w:cs="Arial"/>
+                <w:i/>
+                <w:color w:val="548DD4"/>
+                <w:sz w:val="20"/>
+                <w:szCs w:val="20"/>
+                <w:lang w:eastAsia="es-CL"/>
+              </w:rPr>
+              <w:t>itplusnet</w:t>
+            </w:r>
+            <w:proofErr w:type="spellEnd"/>
+            <w:r>
+              <w:rPr>
+                <w:rFonts w:ascii="Calibri" w:hAnsi="Calibri" w:cs="Arial"/>
+                <w:i/>
+                <w:color w:val="548DD4"/>
+                <w:sz w:val="20"/>
+                <w:szCs w:val="20"/>
+                <w:lang w:eastAsia="es-CL"/>
+              </w:rPr>
+              <w:t>. Este proceso permitió establecer las funcionalidades más importantes del sistema CRM, priorizando la gestión de soporte técnico y las herramientas necesarias para optimizar el seguimiento de tickets. Además, se ha diseñado la arquitectura del modelo de datos, que incluye estructuras para gestionar de manera eficiente la información de los clientes, tickets y roles de acceso. Este modelo fue diseñado pensando en la escalabilidad, lo que asegura que el sistema pueda crecer y adaptarse a futuras necesidades.</w:t>
             </w:r>
           </w:p>
           <w:p>
@@ -780,8 +693,141 @@
                 <w:szCs w:val="20"/>
                 <w:lang w:eastAsia="es-CL"/>
               </w:rPr>
-              <w:t>En caso que hayas realizado ajustes a los objetivos o metodología, debes incluir dichos apartados nuevamente en este informe, señalando cuáles son dichos ajustes.</w:t>
-            </w:r>
+              <w:t xml:space="preserve">Otro avance importante ha sido la definición de las tecnologías a utilizar, como PHP con Laravel para el </w:t>
+            </w:r>
+            <w:proofErr w:type="spellStart"/>
+            <w:r>
+              <w:rPr>
+                <w:rFonts w:ascii="Calibri" w:hAnsi="Calibri" w:cs="Arial"/>
+                <w:i/>
+                <w:color w:val="548DD4"/>
+                <w:sz w:val="20"/>
+                <w:szCs w:val="20"/>
+                <w:lang w:eastAsia="es-CL"/>
+              </w:rPr>
+              <w:t>backend</w:t>
+            </w:r>
+            <w:proofErr w:type="spellEnd"/>
+            <w:r>
+              <w:rPr>
+                <w:rFonts w:ascii="Calibri" w:hAnsi="Calibri" w:cs="Arial"/>
+                <w:i/>
+                <w:color w:val="548DD4"/>
+                <w:sz w:val="20"/>
+                <w:szCs w:val="20"/>
+                <w:lang w:eastAsia="es-CL"/>
+              </w:rPr>
+              <w:t xml:space="preserve">, MySQL para la base de datos, y HTML, CSS y JavaScript (con Bootstrap) para el </w:t>
+            </w:r>
+            <w:proofErr w:type="spellStart"/>
+            <w:r>
+              <w:rPr>
+                <w:rFonts w:ascii="Calibri" w:hAnsi="Calibri" w:cs="Arial"/>
+                <w:i/>
+                <w:color w:val="548DD4"/>
+                <w:sz w:val="20"/>
+                <w:szCs w:val="20"/>
+                <w:lang w:eastAsia="es-CL"/>
+              </w:rPr>
+              <w:t>frontend</w:t>
+            </w:r>
+            <w:proofErr w:type="spellEnd"/>
+            <w:r>
+              <w:rPr>
+                <w:rFonts w:ascii="Calibri" w:hAnsi="Calibri" w:cs="Arial"/>
+                <w:i/>
+                <w:color w:val="548DD4"/>
+                <w:sz w:val="20"/>
+                <w:szCs w:val="20"/>
+                <w:lang w:eastAsia="es-CL"/>
+              </w:rPr>
+              <w:t xml:space="preserve">. Este </w:t>
+            </w:r>
+            <w:proofErr w:type="spellStart"/>
+            <w:r>
+              <w:rPr>
+                <w:rFonts w:ascii="Calibri" w:hAnsi="Calibri" w:cs="Arial"/>
+                <w:i/>
+                <w:color w:val="548DD4"/>
+                <w:sz w:val="20"/>
+                <w:szCs w:val="20"/>
+                <w:lang w:eastAsia="es-CL"/>
+              </w:rPr>
+              <w:t>stack</w:t>
+            </w:r>
+            <w:proofErr w:type="spellEnd"/>
+            <w:r>
+              <w:rPr>
+                <w:rFonts w:ascii="Calibri" w:hAnsi="Calibri" w:cs="Arial"/>
+                <w:i/>
+                <w:color w:val="548DD4"/>
+                <w:sz w:val="20"/>
+                <w:szCs w:val="20"/>
+                <w:lang w:eastAsia="es-CL"/>
+              </w:rPr>
+              <w:t xml:space="preserve"> tecnológico nos permitirá desarrollar un CRM robusto, ágil y adaptable. Además, hemos comenzado a consumir una API proporcionada por el cliente que gestiona las cajas, sucursales y bodegas, lo cual es fundamental para la centralización de datos y la gestión eficiente de los recursos de la empresa. Hasta el momento, no ha sido necesario ajustar los objetivos o la metodología inicial, ya que el proyecto se mantiene alineado con el plan de trabajo previsto, y estamos bien encaminados para cumplir con los próximos hitos, como el desarrollo del </w:t>
+            </w:r>
+            <w:proofErr w:type="spellStart"/>
+            <w:r>
+              <w:rPr>
+                <w:rFonts w:ascii="Calibri" w:hAnsi="Calibri" w:cs="Arial"/>
+                <w:i/>
+                <w:color w:val="548DD4"/>
+                <w:sz w:val="20"/>
+                <w:szCs w:val="20"/>
+                <w:lang w:eastAsia="es-CL"/>
+              </w:rPr>
+              <w:t>backend</w:t>
+            </w:r>
+            <w:proofErr w:type="spellEnd"/>
+            <w:r>
+              <w:rPr>
+                <w:rFonts w:ascii="Calibri" w:hAnsi="Calibri" w:cs="Arial"/>
+                <w:i/>
+                <w:color w:val="548DD4"/>
+                <w:sz w:val="20"/>
+                <w:szCs w:val="20"/>
+                <w:lang w:eastAsia="es-CL"/>
+              </w:rPr>
+              <w:t xml:space="preserve"> y la implementación del modelo de machine </w:t>
+            </w:r>
+            <w:proofErr w:type="spellStart"/>
+            <w:r>
+              <w:rPr>
+                <w:rFonts w:ascii="Calibri" w:hAnsi="Calibri" w:cs="Arial"/>
+                <w:i/>
+                <w:color w:val="548DD4"/>
+                <w:sz w:val="20"/>
+                <w:szCs w:val="20"/>
+                <w:lang w:eastAsia="es-CL"/>
+              </w:rPr>
+              <w:t>learning</w:t>
+            </w:r>
+            <w:proofErr w:type="spellEnd"/>
+            <w:r>
+              <w:rPr>
+                <w:rFonts w:ascii="Calibri" w:hAnsi="Calibri" w:cs="Arial"/>
+                <w:i/>
+                <w:color w:val="548DD4"/>
+                <w:sz w:val="20"/>
+                <w:szCs w:val="20"/>
+                <w:lang w:eastAsia="es-CL"/>
+              </w:rPr>
+              <w:t>.</w:t>
+            </w:r>
+          </w:p>
+          <w:p>
+            <w:pPr>
+              <w:jc w:val="both"/>
+              <w:rPr>
+                <w:rFonts w:ascii="Calibri" w:hAnsi="Calibri" w:cs="Arial"/>
+                <w:i/>
+                <w:color w:val="548DD4"/>
+                <w:sz w:val="20"/>
+                <w:szCs w:val="20"/>
+                <w:lang w:eastAsia="es-CL"/>
+              </w:rPr>
+            </w:pPr>
           </w:p>
         </w:tc>
       </w:tr>
@@ -817,9 +863,335 @@
           </w:tcPr>
           <w:p>
             <w:pPr>
+              <w:rPr>
+                <w:sz w:val="20"/>
+                <w:szCs w:val="20"/>
+              </w:rPr>
+            </w:pPr>
+            <w:r>
+              <w:rPr>
+                <w:rFonts w:ascii="Calibri" w:hAnsi="Calibri" w:cs="Arial"/>
+                <w:b/>
+                <w:i/>
+                <w:color w:val="548DD4"/>
+                <w:sz w:val="20"/>
+                <w:szCs w:val="20"/>
+                <w:lang w:eastAsia="es-CL"/>
+              </w:rPr>
+              <w:t xml:space="preserve">Objetivo General: </w:t>
+            </w:r>
+            <w:r>
+              <w:rPr>
+                <w:sz w:val="20"/>
+                <w:szCs w:val="20"/>
+              </w:rPr>
+              <w:t xml:space="preserve">El objetivo general de este proyecto es </w:t>
+            </w:r>
+            <w:r>
+              <w:rPr>
+                <w:b/>
+                <w:bCs/>
+                <w:sz w:val="20"/>
+                <w:szCs w:val="20"/>
+              </w:rPr>
+              <w:t xml:space="preserve">desarrollar una plataforma de </w:t>
+            </w:r>
+            <w:proofErr w:type="spellStart"/>
+            <w:r>
+              <w:rPr>
+                <w:b/>
+                <w:bCs/>
+                <w:sz w:val="20"/>
+                <w:szCs w:val="20"/>
+              </w:rPr>
+              <w:t>Customer</w:t>
+            </w:r>
+            <w:proofErr w:type="spellEnd"/>
+            <w:r>
+              <w:rPr>
+                <w:b/>
+                <w:bCs/>
+                <w:sz w:val="20"/>
+                <w:szCs w:val="20"/>
+              </w:rPr>
+              <w:t xml:space="preserve"> </w:t>
+            </w:r>
+            <w:proofErr w:type="spellStart"/>
+            <w:r>
+              <w:rPr>
+                <w:b/>
+                <w:bCs/>
+                <w:sz w:val="20"/>
+                <w:szCs w:val="20"/>
+              </w:rPr>
+              <w:t>Relationship</w:t>
+            </w:r>
+            <w:proofErr w:type="spellEnd"/>
+            <w:r>
+              <w:rPr>
+                <w:b/>
+                <w:bCs/>
+                <w:sz w:val="20"/>
+                <w:szCs w:val="20"/>
+              </w:rPr>
+              <w:t xml:space="preserve"> Management (CRM) personalizada para la consultora informática </w:t>
+            </w:r>
+            <w:proofErr w:type="spellStart"/>
+            <w:r>
+              <w:rPr>
+                <w:b/>
+                <w:bCs/>
+                <w:sz w:val="20"/>
+                <w:szCs w:val="20"/>
+              </w:rPr>
+              <w:t>itplusnet</w:t>
+            </w:r>
+            <w:proofErr w:type="spellEnd"/>
+            <w:r>
+              <w:rPr>
+                <w:sz w:val="20"/>
+                <w:szCs w:val="20"/>
+              </w:rPr>
+              <w:t>. Esta plataforma tiene como propósito principal mejorar la gestión del soporte técnico brindado a los clientes, optimizando los procesos internos y elevando la satisfacción del cliente.</w:t>
+            </w:r>
+          </w:p>
+          <w:p>
+            <w:pPr>
+              <w:rPr>
+                <w:sz w:val="20"/>
+                <w:szCs w:val="20"/>
+              </w:rPr>
+            </w:pPr>
+            <w:r>
+              <w:rPr>
+                <w:sz w:val="20"/>
+                <w:szCs w:val="20"/>
+              </w:rPr>
+              <w:lastRenderedPageBreak/>
+              <w:t xml:space="preserve">Objetivos específicos: </w:t>
+            </w:r>
+          </w:p>
+          <w:p>
+            <w:pPr>
               <w:jc w:val="both"/>
               <w:rPr>
                 <w:rFonts w:ascii="Calibri" w:hAnsi="Calibri" w:cs="Arial"/>
+                <w:i/>
+                <w:color w:val="548DD4"/>
+                <w:sz w:val="20"/>
+                <w:szCs w:val="20"/>
+                <w:lang w:eastAsia="es-CL"/>
+              </w:rPr>
+            </w:pPr>
+            <w:r>
+              <w:rPr>
+                <w:rFonts w:ascii="Calibri" w:hAnsi="Calibri" w:cs="Arial"/>
+                <w:i/>
+                <w:color w:val="548DD4"/>
+                <w:sz w:val="20"/>
+                <w:szCs w:val="20"/>
+                <w:lang w:eastAsia="es-CL"/>
+              </w:rPr>
+              <w:t>Implementar un sistema de autenticación basado en roles para garantizar la seguridad y control de acceso a la información.</w:t>
+            </w:r>
+          </w:p>
+          <w:p>
+            <w:pPr>
+              <w:jc w:val="both"/>
+              <w:rPr>
+                <w:rFonts w:ascii="Calibri" w:hAnsi="Calibri" w:cs="Arial"/>
+                <w:i/>
+                <w:color w:val="548DD4"/>
+                <w:sz w:val="20"/>
+                <w:szCs w:val="20"/>
+                <w:lang w:eastAsia="es-CL"/>
+              </w:rPr>
+            </w:pPr>
+            <w:r>
+              <w:rPr>
+                <w:rFonts w:ascii="Calibri" w:hAnsi="Calibri" w:cs="Arial"/>
+                <w:i/>
+                <w:color w:val="548DD4"/>
+                <w:sz w:val="20"/>
+                <w:szCs w:val="20"/>
+                <w:lang w:eastAsia="es-CL"/>
+              </w:rPr>
+              <w:t>Automatizar el seguimiento de tickets y permitir notificaciones automáticas por correo electrónico.</w:t>
+            </w:r>
+          </w:p>
+          <w:p>
+            <w:pPr>
+              <w:jc w:val="both"/>
+              <w:rPr>
+                <w:rFonts w:ascii="Calibri" w:hAnsi="Calibri" w:cs="Arial"/>
+                <w:i/>
+                <w:color w:val="548DD4"/>
+                <w:sz w:val="20"/>
+                <w:szCs w:val="20"/>
+                <w:lang w:eastAsia="es-CL"/>
+              </w:rPr>
+            </w:pPr>
+            <w:r>
+              <w:rPr>
+                <w:rFonts w:ascii="Calibri" w:hAnsi="Calibri" w:cs="Arial"/>
+                <w:i/>
+                <w:color w:val="548DD4"/>
+                <w:sz w:val="20"/>
+                <w:szCs w:val="20"/>
+                <w:lang w:eastAsia="es-CL"/>
+              </w:rPr>
+              <w:t>Crear un sistema de reportes que permita a los gerentes tomar decisiones informadas basadas en los datos de soporte.</w:t>
+            </w:r>
+          </w:p>
+          <w:p>
+            <w:pPr>
+              <w:jc w:val="both"/>
+              <w:rPr>
+                <w:rFonts w:ascii="Calibri" w:hAnsi="Calibri" w:cs="Arial"/>
+                <w:i/>
+                <w:color w:val="548DD4"/>
+                <w:sz w:val="20"/>
+                <w:szCs w:val="20"/>
+                <w:lang w:eastAsia="es-CL"/>
+              </w:rPr>
+            </w:pPr>
+            <w:r>
+              <w:rPr>
+                <w:rFonts w:ascii="Calibri" w:hAnsi="Calibri" w:cs="Arial"/>
+                <w:i/>
+                <w:color w:val="548DD4"/>
+                <w:sz w:val="20"/>
+                <w:szCs w:val="20"/>
+                <w:lang w:eastAsia="es-CL"/>
+              </w:rPr>
+              <w:t xml:space="preserve">Integrar un modelo de machine </w:t>
+            </w:r>
+            <w:proofErr w:type="spellStart"/>
+            <w:r>
+              <w:rPr>
+                <w:rFonts w:ascii="Calibri" w:hAnsi="Calibri" w:cs="Arial"/>
+                <w:i/>
+                <w:color w:val="548DD4"/>
+                <w:sz w:val="20"/>
+                <w:szCs w:val="20"/>
+                <w:lang w:eastAsia="es-CL"/>
+              </w:rPr>
+              <w:t>learning</w:t>
+            </w:r>
+            <w:proofErr w:type="spellEnd"/>
+            <w:r>
+              <w:rPr>
+                <w:rFonts w:ascii="Calibri" w:hAnsi="Calibri" w:cs="Arial"/>
+                <w:i/>
+                <w:color w:val="548DD4"/>
+                <w:sz w:val="20"/>
+                <w:szCs w:val="20"/>
+                <w:lang w:eastAsia="es-CL"/>
+              </w:rPr>
+              <w:t xml:space="preserve"> para clasificar automáticamente los tickets en niveles de prioridad (alto, medio, bajo).</w:t>
+            </w:r>
+          </w:p>
+          <w:p>
+            <w:pPr>
+              <w:jc w:val="both"/>
+              <w:rPr>
+                <w:rFonts w:ascii="Calibri" w:hAnsi="Calibri" w:cs="Arial"/>
+                <w:i/>
+                <w:color w:val="548DD4"/>
+                <w:sz w:val="20"/>
+                <w:szCs w:val="20"/>
+                <w:lang w:eastAsia="es-CL"/>
+              </w:rPr>
+            </w:pPr>
+            <w:r>
+              <w:rPr>
+                <w:rFonts w:ascii="Calibri" w:hAnsi="Calibri" w:cs="Arial"/>
+                <w:i/>
+                <w:color w:val="548DD4"/>
+                <w:sz w:val="20"/>
+                <w:szCs w:val="20"/>
+                <w:lang w:eastAsia="es-CL"/>
+              </w:rPr>
+              <w:t xml:space="preserve">Integrar un modelo de </w:t>
+            </w:r>
+            <w:proofErr w:type="spellStart"/>
+            <w:r>
+              <w:rPr>
+                <w:rFonts w:ascii="Calibri" w:hAnsi="Calibri" w:cs="Arial"/>
+                <w:i/>
+                <w:color w:val="548DD4"/>
+                <w:sz w:val="20"/>
+                <w:szCs w:val="20"/>
+                <w:lang w:eastAsia="es-CL"/>
+              </w:rPr>
+              <w:t>deep</w:t>
+            </w:r>
+            <w:proofErr w:type="spellEnd"/>
+            <w:r>
+              <w:rPr>
+                <w:rFonts w:ascii="Calibri" w:hAnsi="Calibri" w:cs="Arial"/>
+                <w:i/>
+                <w:color w:val="548DD4"/>
+                <w:sz w:val="20"/>
+                <w:szCs w:val="20"/>
+                <w:lang w:eastAsia="es-CL"/>
+              </w:rPr>
+              <w:t xml:space="preserve"> </w:t>
+            </w:r>
+            <w:proofErr w:type="spellStart"/>
+            <w:r>
+              <w:rPr>
+                <w:rFonts w:ascii="Calibri" w:hAnsi="Calibri" w:cs="Arial"/>
+                <w:i/>
+                <w:color w:val="548DD4"/>
+                <w:sz w:val="20"/>
+                <w:szCs w:val="20"/>
+                <w:lang w:eastAsia="es-CL"/>
+              </w:rPr>
+              <w:t>learning</w:t>
+            </w:r>
+            <w:proofErr w:type="spellEnd"/>
+            <w:r>
+              <w:rPr>
+                <w:rFonts w:ascii="Calibri" w:hAnsi="Calibri" w:cs="Arial"/>
+                <w:i/>
+                <w:color w:val="548DD4"/>
+                <w:sz w:val="20"/>
+                <w:szCs w:val="20"/>
+                <w:lang w:eastAsia="es-CL"/>
+              </w:rPr>
+              <w:t xml:space="preserve"> para la captación de soportes mediante audios transcritos a texto, facilitando la creación de tickets tanto para los clientes como para los desarrolladores de </w:t>
+            </w:r>
+            <w:proofErr w:type="spellStart"/>
+            <w:r>
+              <w:rPr>
+                <w:rFonts w:ascii="Calibri" w:hAnsi="Calibri" w:cs="Arial"/>
+                <w:i/>
+                <w:color w:val="548DD4"/>
+                <w:sz w:val="20"/>
+                <w:szCs w:val="20"/>
+                <w:lang w:eastAsia="es-CL"/>
+              </w:rPr>
+              <w:t>ItPlusNet</w:t>
+            </w:r>
+            <w:proofErr w:type="spellEnd"/>
+            <w:r>
+              <w:rPr>
+                <w:rFonts w:ascii="Calibri" w:hAnsi="Calibri" w:cs="Arial"/>
+                <w:i/>
+                <w:color w:val="548DD4"/>
+                <w:sz w:val="20"/>
+                <w:szCs w:val="20"/>
+                <w:lang w:eastAsia="es-CL"/>
+              </w:rPr>
+              <w:t>.</w:t>
+            </w:r>
+          </w:p>
+          <w:p>
+            <w:pPr>
+              <w:jc w:val="both"/>
+              <w:rPr>
+                <w:rFonts w:ascii="Calibri" w:hAnsi="Calibri" w:cs="Arial"/>
                 <w:b/>
                 <w:i/>
                 <w:color w:val="548DD4"/>
@@ -837,7 +1209,7 @@
                 <w:szCs w:val="20"/>
                 <w:lang w:eastAsia="es-CL"/>
               </w:rPr>
-              <w:t>Opcional en caso de ajuste</w:t>
+              <w:t>Asegurar la escalabilidad del CRM para permitir futuras integraciones tecnológicas</w:t>
             </w:r>
           </w:p>
         </w:tc>
@@ -863,6 +1235,7 @@
                 <w:rFonts w:ascii="Calibri" w:hAnsi="Calibri"/>
                 <w:color w:val="1F3864" w:themeColor="accent1" w:themeShade="80"/>
               </w:rPr>
+              <w:lastRenderedPageBreak/>
               <w:t>Metodología</w:t>
             </w:r>
           </w:p>
@@ -893,7 +1266,79 @@
                 <w:szCs w:val="20"/>
                 <w:lang w:eastAsia="es-CL"/>
               </w:rPr>
-              <w:t>Opcional en caso de ajuste</w:t>
+              <w:t xml:space="preserve">El proyecto seguirá la metodología ágil Scrum, que permite dividir el desarrollo en </w:t>
+            </w:r>
+            <w:proofErr w:type="spellStart"/>
+            <w:r>
+              <w:rPr>
+                <w:rFonts w:ascii="Calibri" w:hAnsi="Calibri" w:cs="Arial"/>
+                <w:i/>
+                <w:color w:val="548DD4"/>
+                <w:sz w:val="20"/>
+                <w:szCs w:val="20"/>
+                <w:lang w:eastAsia="es-CL"/>
+              </w:rPr>
+              <w:t>sprints</w:t>
+            </w:r>
+            <w:proofErr w:type="spellEnd"/>
+            <w:r>
+              <w:rPr>
+                <w:rFonts w:ascii="Calibri" w:hAnsi="Calibri" w:cs="Arial"/>
+                <w:i/>
+                <w:color w:val="548DD4"/>
+                <w:sz w:val="20"/>
+                <w:szCs w:val="20"/>
+                <w:lang w:eastAsia="es-CL"/>
+              </w:rPr>
+              <w:t xml:space="preserve"> de 2 semanas para entregar módulos funcionales de manera iterativa. Cada sprint abordará componentes clave del CRM, como la autenticación, la gestión de tickets y la integración del modelo de machine </w:t>
+            </w:r>
+            <w:proofErr w:type="spellStart"/>
+            <w:r>
+              <w:rPr>
+                <w:rFonts w:ascii="Calibri" w:hAnsi="Calibri" w:cs="Arial"/>
+                <w:i/>
+                <w:color w:val="548DD4"/>
+                <w:sz w:val="20"/>
+                <w:szCs w:val="20"/>
+                <w:lang w:eastAsia="es-CL"/>
+              </w:rPr>
+              <w:t>learning</w:t>
+            </w:r>
+            <w:proofErr w:type="spellEnd"/>
+            <w:r>
+              <w:rPr>
+                <w:rFonts w:ascii="Calibri" w:hAnsi="Calibri" w:cs="Arial"/>
+                <w:i/>
+                <w:color w:val="548DD4"/>
+                <w:sz w:val="20"/>
+                <w:szCs w:val="20"/>
+                <w:lang w:eastAsia="es-CL"/>
+              </w:rPr>
+              <w:t xml:space="preserve">. Los roles y responsabilidades estarán claramente definidos, lo que asegura la entrega continua de valor y la adaptación rápida a cambios. La integración de </w:t>
+            </w:r>
+            <w:proofErr w:type="spellStart"/>
+            <w:r>
+              <w:rPr>
+                <w:rFonts w:ascii="Calibri" w:hAnsi="Calibri" w:cs="Arial"/>
+                <w:i/>
+                <w:color w:val="548DD4"/>
+                <w:sz w:val="20"/>
+                <w:szCs w:val="20"/>
+                <w:lang w:eastAsia="es-CL"/>
+              </w:rPr>
+              <w:t>APIs</w:t>
+            </w:r>
+            <w:proofErr w:type="spellEnd"/>
+            <w:r>
+              <w:rPr>
+                <w:rFonts w:ascii="Calibri" w:hAnsi="Calibri" w:cs="Arial"/>
+                <w:i/>
+                <w:color w:val="548DD4"/>
+                <w:sz w:val="20"/>
+                <w:szCs w:val="20"/>
+                <w:lang w:eastAsia="es-CL"/>
+              </w:rPr>
+              <w:t xml:space="preserve"> y otros componentes externos se realizará en fases posteriores del proyecto para asegurar la estabilidad del sistema.</w:t>
             </w:r>
           </w:p>
         </w:tc>
@@ -933,309 +1378,51 @@
               <w:jc w:val="both"/>
               <w:rPr>
                 <w:rFonts w:ascii="Calibri" w:hAnsi="Calibri" w:cs="Arial"/>
-                <w:i/>
-                <w:color w:val="548DD4"/>
-                <w:sz w:val="20"/>
-                <w:szCs w:val="20"/>
-                <w:lang w:eastAsia="es-CL"/>
-              </w:rPr>
-            </w:pPr>
-            <w:r>
-              <w:rPr>
-                <w:rFonts w:ascii="Calibri" w:hAnsi="Calibri" w:cs="Arial"/>
-                <w:i/>
-                <w:color w:val="548DD4"/>
-                <w:sz w:val="20"/>
-                <w:szCs w:val="20"/>
-                <w:lang w:eastAsia="es-CL"/>
-              </w:rPr>
-              <w:t>Describe la</w:t>
-            </w:r>
-            <w:r>
-              <w:rPr>
-                <w:rFonts w:ascii="Calibri" w:hAnsi="Calibri" w:cs="Arial"/>
-                <w:i/>
-                <w:color w:val="548DD4"/>
-                <w:sz w:val="20"/>
-                <w:szCs w:val="20"/>
-                <w:lang w:eastAsia="es-CL"/>
-              </w:rPr>
-              <w:t>(</w:t>
-            </w:r>
-            <w:r>
-              <w:rPr>
-                <w:rFonts w:ascii="Calibri" w:hAnsi="Calibri" w:cs="Arial"/>
-                <w:i/>
-                <w:color w:val="548DD4"/>
-                <w:sz w:val="20"/>
-                <w:szCs w:val="20"/>
-                <w:lang w:eastAsia="es-CL"/>
-              </w:rPr>
-              <w:t>s</w:t>
-            </w:r>
-            <w:r>
-              <w:rPr>
-                <w:rFonts w:ascii="Calibri" w:hAnsi="Calibri" w:cs="Arial"/>
-                <w:i/>
-                <w:color w:val="548DD4"/>
-                <w:sz w:val="20"/>
-                <w:szCs w:val="20"/>
-                <w:lang w:eastAsia="es-CL"/>
-              </w:rPr>
-              <w:t>)</w:t>
-            </w:r>
-            <w:r>
-              <w:rPr>
-                <w:rFonts w:ascii="Calibri" w:hAnsi="Calibri" w:cs="Arial"/>
-                <w:i/>
-                <w:color w:val="548DD4"/>
-                <w:sz w:val="20"/>
-                <w:szCs w:val="20"/>
-                <w:lang w:eastAsia="es-CL"/>
-              </w:rPr>
-              <w:t xml:space="preserve"> evidencia</w:t>
-            </w:r>
-            <w:r>
-              <w:rPr>
-                <w:rFonts w:ascii="Calibri" w:hAnsi="Calibri" w:cs="Arial"/>
-                <w:i/>
-                <w:color w:val="548DD4"/>
-                <w:sz w:val="20"/>
-                <w:szCs w:val="20"/>
-                <w:lang w:eastAsia="es-CL"/>
-              </w:rPr>
-              <w:t>(</w:t>
-            </w:r>
-            <w:r>
-              <w:rPr>
-                <w:rFonts w:ascii="Calibri" w:hAnsi="Calibri" w:cs="Arial"/>
-                <w:i/>
-                <w:color w:val="548DD4"/>
-                <w:sz w:val="20"/>
-                <w:szCs w:val="20"/>
-                <w:lang w:eastAsia="es-CL"/>
-              </w:rPr>
-              <w:t>s</w:t>
-            </w:r>
-            <w:r>
-              <w:rPr>
-                <w:rFonts w:ascii="Calibri" w:hAnsi="Calibri" w:cs="Arial"/>
-                <w:i/>
-                <w:color w:val="548DD4"/>
-                <w:sz w:val="20"/>
-                <w:szCs w:val="20"/>
-                <w:lang w:eastAsia="es-CL"/>
-              </w:rPr>
-              <w:t>)</w:t>
-            </w:r>
-            <w:r>
-              <w:rPr>
-                <w:rFonts w:ascii="Calibri" w:hAnsi="Calibri" w:cs="Arial"/>
-                <w:i/>
-                <w:color w:val="548DD4"/>
-                <w:sz w:val="20"/>
-                <w:szCs w:val="20"/>
-                <w:lang w:eastAsia="es-CL"/>
-              </w:rPr>
-              <w:t xml:space="preserve"> que </w:t>
-            </w:r>
-            <w:r>
-              <w:rPr>
-                <w:rFonts w:ascii="Calibri" w:hAnsi="Calibri" w:cs="Arial"/>
-                <w:i/>
-                <w:color w:val="548DD4"/>
-                <w:sz w:val="20"/>
-                <w:szCs w:val="20"/>
-                <w:lang w:eastAsia="es-CL"/>
-              </w:rPr>
-              <w:t xml:space="preserve">presentarás en este informe de avance y justifica </w:t>
-            </w:r>
-            <w:r>
-              <w:rPr>
-                <w:rFonts w:ascii="Calibri" w:hAnsi="Calibri" w:cs="Arial"/>
-                <w:i/>
-                <w:color w:val="548DD4"/>
-                <w:sz w:val="20"/>
-                <w:szCs w:val="20"/>
-                <w:lang w:eastAsia="es-CL"/>
-              </w:rPr>
-              <w:t xml:space="preserve">de qué manera </w:t>
-            </w:r>
-            <w:r>
-              <w:rPr>
-                <w:rFonts w:ascii="Calibri" w:hAnsi="Calibri" w:cs="Arial"/>
-                <w:i/>
-                <w:color w:val="548DD4"/>
-                <w:sz w:val="20"/>
-                <w:szCs w:val="20"/>
-                <w:lang w:eastAsia="es-CL"/>
-              </w:rPr>
-              <w:t>esta</w:t>
-            </w:r>
-            <w:r>
-              <w:rPr>
-                <w:rFonts w:ascii="Calibri" w:hAnsi="Calibri" w:cs="Arial"/>
-                <w:i/>
-                <w:color w:val="548DD4"/>
-                <w:sz w:val="20"/>
-                <w:szCs w:val="20"/>
-                <w:lang w:eastAsia="es-CL"/>
-              </w:rPr>
-              <w:t>(</w:t>
-            </w:r>
-            <w:r>
-              <w:rPr>
-                <w:rFonts w:ascii="Calibri" w:hAnsi="Calibri" w:cs="Arial"/>
-                <w:i/>
-                <w:color w:val="548DD4"/>
-                <w:sz w:val="20"/>
-                <w:szCs w:val="20"/>
-                <w:lang w:eastAsia="es-CL"/>
-              </w:rPr>
-              <w:t>s</w:t>
-            </w:r>
-            <w:r>
-              <w:rPr>
-                <w:rFonts w:ascii="Calibri" w:hAnsi="Calibri" w:cs="Arial"/>
-                <w:i/>
-                <w:color w:val="548DD4"/>
-                <w:sz w:val="20"/>
-                <w:szCs w:val="20"/>
-                <w:lang w:eastAsia="es-CL"/>
-              </w:rPr>
-              <w:t>)</w:t>
-            </w:r>
-            <w:r>
-              <w:rPr>
-                <w:rFonts w:ascii="Calibri" w:hAnsi="Calibri" w:cs="Arial"/>
-                <w:i/>
-                <w:color w:val="548DD4"/>
-                <w:sz w:val="20"/>
-                <w:szCs w:val="20"/>
-                <w:lang w:eastAsia="es-CL"/>
-              </w:rPr>
-              <w:t xml:space="preserve"> evidencia</w:t>
-            </w:r>
-            <w:r>
-              <w:rPr>
-                <w:rFonts w:ascii="Calibri" w:hAnsi="Calibri" w:cs="Arial"/>
-                <w:i/>
-                <w:color w:val="548DD4"/>
-                <w:sz w:val="20"/>
-                <w:szCs w:val="20"/>
-                <w:lang w:eastAsia="es-CL"/>
-              </w:rPr>
-              <w:t>(</w:t>
-            </w:r>
-            <w:r>
-              <w:rPr>
-                <w:rFonts w:ascii="Calibri" w:hAnsi="Calibri" w:cs="Arial"/>
-                <w:i/>
-                <w:color w:val="548DD4"/>
-                <w:sz w:val="20"/>
-                <w:szCs w:val="20"/>
-                <w:lang w:eastAsia="es-CL"/>
-              </w:rPr>
-              <w:t>s</w:t>
-            </w:r>
-            <w:r>
-              <w:rPr>
-                <w:rFonts w:ascii="Calibri" w:hAnsi="Calibri" w:cs="Arial"/>
-                <w:i/>
-                <w:color w:val="548DD4"/>
-                <w:sz w:val="20"/>
-                <w:szCs w:val="20"/>
-                <w:lang w:eastAsia="es-CL"/>
-              </w:rPr>
-              <w:t>)</w:t>
-            </w:r>
-            <w:r>
-              <w:rPr>
-                <w:rFonts w:ascii="Calibri" w:hAnsi="Calibri" w:cs="Arial"/>
-                <w:i/>
-                <w:color w:val="548DD4"/>
-                <w:sz w:val="20"/>
-                <w:szCs w:val="20"/>
-                <w:lang w:eastAsia="es-CL"/>
-              </w:rPr>
-              <w:t xml:space="preserve"> </w:t>
-            </w:r>
-            <w:r>
-              <w:rPr>
-                <w:rFonts w:ascii="Calibri" w:hAnsi="Calibri" w:cs="Arial"/>
-                <w:i/>
-                <w:color w:val="548DD4"/>
-                <w:sz w:val="20"/>
-                <w:szCs w:val="20"/>
-                <w:lang w:eastAsia="es-CL"/>
-              </w:rPr>
-              <w:t xml:space="preserve">permite(n) </w:t>
-            </w:r>
-            <w:r>
-              <w:rPr>
-                <w:rFonts w:ascii="Calibri" w:hAnsi="Calibri" w:cs="Arial"/>
-                <w:i/>
-                <w:color w:val="548DD4"/>
-                <w:sz w:val="20"/>
-                <w:szCs w:val="20"/>
-                <w:lang w:eastAsia="es-CL"/>
-              </w:rPr>
-              <w:t>da</w:t>
-            </w:r>
-            <w:r>
-              <w:rPr>
-                <w:rFonts w:ascii="Calibri" w:hAnsi="Calibri" w:cs="Arial"/>
-                <w:i/>
-                <w:color w:val="548DD4"/>
-                <w:sz w:val="20"/>
-                <w:szCs w:val="20"/>
-                <w:lang w:eastAsia="es-CL"/>
-              </w:rPr>
-              <w:t>r</w:t>
-            </w:r>
-            <w:r>
-              <w:rPr>
-                <w:rFonts w:ascii="Calibri" w:hAnsi="Calibri" w:cs="Arial"/>
-                <w:i/>
-                <w:color w:val="548DD4"/>
-                <w:sz w:val="20"/>
-                <w:szCs w:val="20"/>
-                <w:lang w:eastAsia="es-CL"/>
-              </w:rPr>
-              <w:t xml:space="preserve"> cuenta del </w:t>
-            </w:r>
-            <w:r>
-              <w:rPr>
-                <w:rFonts w:ascii="Calibri" w:hAnsi="Calibri" w:cs="Arial"/>
-                <w:i/>
-                <w:color w:val="548DD4"/>
-                <w:sz w:val="20"/>
-                <w:szCs w:val="20"/>
-                <w:lang w:eastAsia="es-CL"/>
-              </w:rPr>
-              <w:t>desarrollo</w:t>
-            </w:r>
-            <w:r>
-              <w:rPr>
-                <w:rFonts w:ascii="Calibri" w:hAnsi="Calibri" w:cs="Arial"/>
-                <w:i/>
-                <w:color w:val="548DD4"/>
-                <w:sz w:val="20"/>
-                <w:szCs w:val="20"/>
-                <w:lang w:eastAsia="es-CL"/>
-              </w:rPr>
-              <w:t xml:space="preserve"> </w:t>
-            </w:r>
-            <w:r>
-              <w:rPr>
-                <w:rFonts w:ascii="Calibri" w:hAnsi="Calibri" w:cs="Arial"/>
-                <w:i/>
-                <w:color w:val="548DD4"/>
-                <w:sz w:val="20"/>
-                <w:szCs w:val="20"/>
-                <w:lang w:eastAsia="es-CL"/>
-              </w:rPr>
-              <w:t>del proyecto.</w:t>
+                <w:b/>
+                <w:i/>
+                <w:color w:val="548DD4"/>
+                <w:sz w:val="20"/>
+                <w:szCs w:val="20"/>
+                <w:lang w:eastAsia="es-CL"/>
+              </w:rPr>
+            </w:pPr>
+            <w:r>
+              <w:rPr>
+                <w:rFonts w:ascii="Calibri" w:hAnsi="Calibri" w:cs="Arial"/>
+                <w:b/>
+                <w:i/>
+                <w:color w:val="548DD4"/>
+                <w:sz w:val="20"/>
+                <w:szCs w:val="20"/>
+                <w:lang w:eastAsia="es-CL"/>
+              </w:rPr>
+              <w:t xml:space="preserve">Las evidencias presentadas en este informe de avance reflejan el progreso clave en el desarrollo del proyecto APT y justifican cómo se ha mantenido la calidad en cada etapa. La creación del modelo de base de datos asegura una estructura sólida y escalable que permitirá gestionar eficientemente los datos de clientes y tickets. El consumo de la API proporcionada por el cliente demuestra que el sistema puede interactuar con servicios externos en tiempo real, centralizando la información de sucursales, cajas y bodegas, lo que es crucial para la eficiencia del CRM. Además, la toma de requerimientos y las reuniones con </w:t>
+            </w:r>
+            <w:proofErr w:type="spellStart"/>
+            <w:r>
+              <w:rPr>
+                <w:rFonts w:ascii="Calibri" w:hAnsi="Calibri" w:cs="Arial"/>
+                <w:b/>
+                <w:i/>
+                <w:color w:val="548DD4"/>
+                <w:sz w:val="20"/>
+                <w:szCs w:val="20"/>
+                <w:lang w:eastAsia="es-CL"/>
+              </w:rPr>
+              <w:t>stakeholders</w:t>
+            </w:r>
+            <w:proofErr w:type="spellEnd"/>
+            <w:r>
+              <w:rPr>
+                <w:rFonts w:ascii="Calibri" w:hAnsi="Calibri" w:cs="Arial"/>
+                <w:b/>
+                <w:i/>
+                <w:color w:val="548DD4"/>
+                <w:sz w:val="20"/>
+                <w:szCs w:val="20"/>
+                <w:lang w:eastAsia="es-CL"/>
+              </w:rPr>
+              <w:t xml:space="preserve"> garantizan que el proyecto esté alineado con las expectativas del cliente, permitiendo realizar ajustes y obtener retroalimentación constante para mejorar el producto final.</w:t>
             </w:r>
           </w:p>
           <w:p>
@@ -1243,35 +1430,14 @@
               <w:jc w:val="both"/>
               <w:rPr>
                 <w:rFonts w:ascii="Calibri" w:hAnsi="Calibri" w:cs="Arial"/>
-                <w:i/>
-                <w:color w:val="548DD4"/>
-                <w:sz w:val="20"/>
-                <w:szCs w:val="20"/>
-                <w:lang w:eastAsia="es-CL"/>
-              </w:rPr>
-            </w:pPr>
-            <w:r>
-              <w:rPr>
-                <w:rFonts w:ascii="Calibri" w:hAnsi="Calibri" w:cs="Arial"/>
-                <w:i/>
-                <w:color w:val="548DD4"/>
-                <w:sz w:val="20"/>
-                <w:szCs w:val="20"/>
-                <w:lang w:eastAsia="es-CL"/>
-              </w:rPr>
-              <w:t xml:space="preserve">En caso de ser pertinente </w:t>
-            </w:r>
-            <w:r>
-              <w:rPr>
-                <w:rFonts w:ascii="Calibri" w:hAnsi="Calibri" w:cs="Arial"/>
-                <w:i/>
-                <w:color w:val="548DD4"/>
-                <w:sz w:val="20"/>
-                <w:szCs w:val="20"/>
-                <w:lang w:eastAsia="es-CL"/>
-              </w:rPr>
-              <w:t>explica cómo resguardaste la calidad de tu Proyecto APT a partir de aspectos propios de tu disciplina (correcta aplicación de metodologías, actividades, herramientas, recursos propios, etc.).</w:t>
-            </w:r>
+                <w:b/>
+                <w:i/>
+                <w:color w:val="548DD4"/>
+                <w:sz w:val="20"/>
+                <w:szCs w:val="20"/>
+                <w:lang w:eastAsia="es-CL"/>
+              </w:rPr>
+            </w:pPr>
           </w:p>
           <w:p>
             <w:pPr>
@@ -1289,13 +1455,40 @@
             <w:r>
               <w:rPr>
                 <w:rFonts w:ascii="Calibri" w:hAnsi="Calibri" w:cs="Arial"/>
-                <w:i/>
-                <w:color w:val="548DD4"/>
-                <w:sz w:val="20"/>
-                <w:szCs w:val="20"/>
-                <w:lang w:eastAsia="es-CL"/>
-              </w:rPr>
-              <w:t>En este apartado adjuntar la(s) evidencia(s) seleccionada(s) para ser evaluada por el docente.</w:t>
+                <w:b/>
+                <w:i/>
+                <w:color w:val="548DD4"/>
+                <w:sz w:val="20"/>
+                <w:szCs w:val="20"/>
+                <w:lang w:eastAsia="es-CL"/>
+              </w:rPr>
+              <w:t xml:space="preserve">Asimismo, la correcta selección de las tecnologías a utilizar asegura que el desarrollo se lleve a cabo de manera eficiente y escalable, utilizando herramientas robustas como PHP con Laravel, MySQL, HTML, CSS y JavaScript. Estas decisiones tecnológicas, junto con la integración efectiva de las </w:t>
+            </w:r>
+            <w:proofErr w:type="spellStart"/>
+            <w:r>
+              <w:rPr>
+                <w:rFonts w:ascii="Calibri" w:hAnsi="Calibri" w:cs="Arial"/>
+                <w:b/>
+                <w:i/>
+                <w:color w:val="548DD4"/>
+                <w:sz w:val="20"/>
+                <w:szCs w:val="20"/>
+                <w:lang w:eastAsia="es-CL"/>
+              </w:rPr>
+              <w:t>APIs</w:t>
+            </w:r>
+            <w:proofErr w:type="spellEnd"/>
+            <w:r>
+              <w:rPr>
+                <w:rFonts w:ascii="Calibri" w:hAnsi="Calibri" w:cs="Arial"/>
+                <w:b/>
+                <w:i/>
+                <w:color w:val="548DD4"/>
+                <w:sz w:val="20"/>
+                <w:szCs w:val="20"/>
+                <w:lang w:eastAsia="es-CL"/>
+              </w:rPr>
+              <w:t xml:space="preserve"> y el modelo de datos, garantizan que el sistema será fácil de mantener y adaptable a futuro, cumpliendo con los requisitos técnicos y funcionales del cliente. Cada una de estas evidencias respalda el avance positivo del proyecto y demuestra que se están cumpliendo los objetivos en las fases planificadas.</w:t>
             </w:r>
           </w:p>
         </w:tc>
@@ -3311,7 +3504,7 @@
 </file>
 
 <file path=word/endnotes.xml><?xml version="1.0" encoding="utf-8"?>
-<w:endnotes xmlns:wpc="http://schemas.microsoft.com/office/word/2010/wordprocessingCanvas" xmlns:cx="http://schemas.microsoft.com/office/drawing/2014/chartex" xmlns:mc="http://schemas.openxmlformats.org/markup-compatibility/2006" xmlns:o="urn:schemas-microsoft-com:office:office" xmlns:r="http://schemas.openxmlformats.org/officeDocument/2006/relationships" xmlns:m="http://schemas.openxmlformats.org/officeDocument/2006/math" xmlns:v="urn:schemas-microsoft-com:vml" xmlns:wp14="http://schemas.microsoft.com/office/word/2010/wordprocessingDrawing" xmlns:wp="http://schemas.openxmlformats.org/drawingml/2006/wordprocessingDrawing" xmlns:w10="urn:schemas-microsoft-com:office:word" xmlns:w="http://schemas.openxmlformats.org/wordprocessingml/2006/main" xmlns:w14="http://schemas.microsoft.com/office/word/2010/wordml" xmlns:w15="http://schemas.microsoft.com/office/word/2012/wordml" xmlns:w16se="http://schemas.microsoft.com/office/word/2015/wordml/symex" xmlns:wpg="http://schemas.microsoft.com/office/word/2010/wordprocessingGroup" xmlns:wpi="http://schemas.microsoft.com/office/word/2010/wordprocessingInk" xmlns:wne="http://schemas.microsoft.com/office/word/2006/wordml" xmlns:wps="http://schemas.microsoft.com/office/word/2010/wordprocessingShape" mc:Ignorable="w14 w15 w16se wp14">
+<w:endnotes xmlns:wpc="http://schemas.microsoft.com/office/word/2010/wordprocessingCanvas" xmlns:cx="http://schemas.microsoft.com/office/drawing/2014/chartex" xmlns:cx1="http://schemas.microsoft.com/office/drawing/2015/9/8/chartex" xmlns:cx2="http://schemas.microsoft.com/office/drawing/2015/10/21/chartex" xmlns:cx3="http://schemas.microsoft.com/office/drawing/2016/5/9/chartex" xmlns:cx4="http://schemas.microsoft.com/office/drawing/2016/5/10/chartex" xmlns:cx5="http://schemas.microsoft.com/office/drawing/2016/5/11/chartex" xmlns:cx6="http://schemas.microsoft.com/office/drawing/2016/5/12/chartex" xmlns:cx7="http://schemas.microsoft.com/office/drawing/2016/5/13/chartex" xmlns:cx8="http://schemas.microsoft.com/office/drawing/2016/5/14/chartex" xmlns:mc="http://schemas.openxmlformats.org/markup-compatibility/2006" xmlns:aink="http://schemas.microsoft.com/office/drawing/2016/ink" xmlns:am3d="http://schemas.microsoft.com/office/drawing/2017/model3d" xmlns:o="urn:schemas-microsoft-com:office:office" xmlns:oel="http://schemas.microsoft.com/office/2019/extlst" xmlns:r="http://schemas.openxmlformats.org/officeDocument/2006/relationships" xmlns:m="http://schemas.openxmlformats.org/officeDocument/2006/math" xmlns:v="urn:schemas-microsoft-com:vml" xmlns:wp14="http://schemas.microsoft.com/office/word/2010/wordprocessingDrawing" xmlns:wp="http://schemas.openxmlformats.org/drawingml/2006/wordprocessingDrawing" xmlns:w10="urn:schemas-microsoft-com:office:word" xmlns:w="http://schemas.openxmlformats.org/wordprocessingml/2006/main" xmlns:w14="http://schemas.microsoft.com/office/word/2010/wordml" xmlns:w15="http://schemas.microsoft.com/office/word/2012/wordml" xmlns:w16cex="http://schemas.microsoft.com/office/word/2018/wordml/cex" xmlns:w16cid="http://schemas.microsoft.com/office/word/2016/wordml/cid" xmlns:w16="http://schemas.microsoft.com/office/word/2018/wordml" xmlns:w16du="http://schemas.microsoft.com/office/word/2023/wordml/word16du" xmlns:w16sdtdh="http://schemas.microsoft.com/office/word/2020/wordml/sdtdatahash" xmlns:w16se="http://schemas.microsoft.com/office/word/2015/wordml/symex" xmlns:wpg="http://schemas.microsoft.com/office/word/2010/wordprocessingGroup" xmlns:wpi="http://schemas.microsoft.com/office/word/2010/wordprocessingInk" xmlns:wne="http://schemas.microsoft.com/office/word/2006/wordml" xmlns:wps="http://schemas.microsoft.com/office/word/2010/wordprocessingShape" mc:Ignorable="w14 w15 w16se w16cid w16 w16cex w16sdtdh w16du wp14">
   <w:endnote w:type="separator" w:id="-1">
     <w:p>
       <w:pPr>
@@ -3336,7 +3529,7 @@
 </file>
 
 <file path=word/footnotes.xml><?xml version="1.0" encoding="utf-8"?>
-<w:footnotes xmlns:wpc="http://schemas.microsoft.com/office/word/2010/wordprocessingCanvas" xmlns:cx="http://schemas.microsoft.com/office/drawing/2014/chartex" xmlns:mc="http://schemas.openxmlformats.org/markup-compatibility/2006" xmlns:o="urn:schemas-microsoft-com:office:office" xmlns:r="http://schemas.openxmlformats.org/officeDocument/2006/relationships" xmlns:m="http://schemas.openxmlformats.org/officeDocument/2006/math" xmlns:v="urn:schemas-microsoft-com:vml" xmlns:wp14="http://schemas.microsoft.com/office/word/2010/wordprocessingDrawing" xmlns:wp="http://schemas.openxmlformats.org/drawingml/2006/wordprocessingDrawing" xmlns:w10="urn:schemas-microsoft-com:office:word" xmlns:w="http://schemas.openxmlformats.org/wordprocessingml/2006/main" xmlns:w14="http://schemas.microsoft.com/office/word/2010/wordml" xmlns:w15="http://schemas.microsoft.com/office/word/2012/wordml" xmlns:w16se="http://schemas.microsoft.com/office/word/2015/wordml/symex" xmlns:wpg="http://schemas.microsoft.com/office/word/2010/wordprocessingGroup" xmlns:wpi="http://schemas.microsoft.com/office/word/2010/wordprocessingInk" xmlns:wne="http://schemas.microsoft.com/office/word/2006/wordml" xmlns:wps="http://schemas.microsoft.com/office/word/2010/wordprocessingShape" mc:Ignorable="w14 w15 w16se wp14">
+<w:footnotes xmlns:wpc="http://schemas.microsoft.com/office/word/2010/wordprocessingCanvas" xmlns:cx="http://schemas.microsoft.com/office/drawing/2014/chartex" xmlns:cx1="http://schemas.microsoft.com/office/drawing/2015/9/8/chartex" xmlns:cx2="http://schemas.microsoft.com/office/drawing/2015/10/21/chartex" xmlns:cx3="http://schemas.microsoft.com/office/drawing/2016/5/9/chartex" xmlns:cx4="http://schemas.microsoft.com/office/drawing/2016/5/10/chartex" xmlns:cx5="http://schemas.microsoft.com/office/drawing/2016/5/11/chartex" xmlns:cx6="http://schemas.microsoft.com/office/drawing/2016/5/12/chartex" xmlns:cx7="http://schemas.microsoft.com/office/drawing/2016/5/13/chartex" xmlns:cx8="http://schemas.microsoft.com/office/drawing/2016/5/14/chartex" xmlns:mc="http://schemas.openxmlformats.org/markup-compatibility/2006" xmlns:aink="http://schemas.microsoft.com/office/drawing/2016/ink" xmlns:am3d="http://schemas.microsoft.com/office/drawing/2017/model3d" xmlns:o="urn:schemas-microsoft-com:office:office" xmlns:oel="http://schemas.microsoft.com/office/2019/extlst" xmlns:r="http://schemas.openxmlformats.org/officeDocument/2006/relationships" xmlns:m="http://schemas.openxmlformats.org/officeDocument/2006/math" xmlns:v="urn:schemas-microsoft-com:vml" xmlns:wp14="http://schemas.microsoft.com/office/word/2010/wordprocessingDrawing" xmlns:wp="http://schemas.openxmlformats.org/drawingml/2006/wordprocessingDrawing" xmlns:w10="urn:schemas-microsoft-com:office:word" xmlns:w="http://schemas.openxmlformats.org/wordprocessingml/2006/main" xmlns:w14="http://schemas.microsoft.com/office/word/2010/wordml" xmlns:w15="http://schemas.microsoft.com/office/word/2012/wordml" xmlns:w16cex="http://schemas.microsoft.com/office/word/2018/wordml/cex" xmlns:w16cid="http://schemas.microsoft.com/office/word/2016/wordml/cid" xmlns:w16="http://schemas.microsoft.com/office/word/2018/wordml" xmlns:w16du="http://schemas.microsoft.com/office/word/2023/wordml/word16du" xmlns:w16sdtdh="http://schemas.microsoft.com/office/word/2020/wordml/sdtdatahash" xmlns:w16se="http://schemas.microsoft.com/office/word/2015/wordml/symex" xmlns:wpg="http://schemas.microsoft.com/office/word/2010/wordprocessingGroup" xmlns:wpi="http://schemas.microsoft.com/office/word/2010/wordprocessingInk" xmlns:wne="http://schemas.microsoft.com/office/word/2006/wordml" xmlns:wps="http://schemas.microsoft.com/office/word/2010/wordprocessingShape" mc:Ignorable="w14 w15 w16se w16cid w16 w16cex w16sdtdh w16du wp14">
   <w:footnote w:type="separator" w:id="-1">
     <w:p>
       <w:pPr>
@@ -3419,7 +3612,7 @@
 </file>
 
 <file path=word/header1.xml><?xml version="1.0" encoding="utf-8"?>
-<w:hdr xmlns:wpc="http://schemas.microsoft.com/office/word/2010/wordprocessingCanvas" xmlns:cx="http://schemas.microsoft.com/office/drawing/2014/chartex" xmlns:mc="http://schemas.openxmlformats.org/markup-compatibility/2006" xmlns:o="urn:schemas-microsoft-com:office:office" xmlns:r="http://schemas.openxmlformats.org/officeDocument/2006/relationships" xmlns:m="http://schemas.openxmlformats.org/officeDocument/2006/math" xmlns:v="urn:schemas-microsoft-com:vml" xmlns:wp14="http://schemas.microsoft.com/office/word/2010/wordprocessingDrawing" xmlns:wp="http://schemas.openxmlformats.org/drawingml/2006/wordprocessingDrawing" xmlns:w10="urn:schemas-microsoft-com:office:word" xmlns:w="http://schemas.openxmlformats.org/wordprocessingml/2006/main" xmlns:w14="http://schemas.microsoft.com/office/word/2010/wordml" xmlns:w15="http://schemas.microsoft.com/office/word/2012/wordml" xmlns:w16se="http://schemas.microsoft.com/office/word/2015/wordml/symex" xmlns:wpg="http://schemas.microsoft.com/office/word/2010/wordprocessingGroup" xmlns:wpi="http://schemas.microsoft.com/office/word/2010/wordprocessingInk" xmlns:wne="http://schemas.microsoft.com/office/word/2006/wordml" xmlns:wps="http://schemas.microsoft.com/office/word/2010/wordprocessingShape" mc:Ignorable="w14 w15 w16se wp14">
+<w:hdr xmlns:wpc="http://schemas.microsoft.com/office/word/2010/wordprocessingCanvas" xmlns:cx="http://schemas.microsoft.com/office/drawing/2014/chartex" xmlns:cx1="http://schemas.microsoft.com/office/drawing/2015/9/8/chartex" xmlns:cx2="http://schemas.microsoft.com/office/drawing/2015/10/21/chartex" xmlns:cx3="http://schemas.microsoft.com/office/drawing/2016/5/9/chartex" xmlns:cx4="http://schemas.microsoft.com/office/drawing/2016/5/10/chartex" xmlns:cx5="http://schemas.microsoft.com/office/drawing/2016/5/11/chartex" xmlns:cx6="http://schemas.microsoft.com/office/drawing/2016/5/12/chartex" xmlns:cx7="http://schemas.microsoft.com/office/drawing/2016/5/13/chartex" xmlns:cx8="http://schemas.microsoft.com/office/drawing/2016/5/14/chartex" xmlns:mc="http://schemas.openxmlformats.org/markup-compatibility/2006" xmlns:aink="http://schemas.microsoft.com/office/drawing/2016/ink" xmlns:am3d="http://schemas.microsoft.com/office/drawing/2017/model3d" xmlns:o="urn:schemas-microsoft-com:office:office" xmlns:oel="http://schemas.microsoft.com/office/2019/extlst" xmlns:r="http://schemas.openxmlformats.org/officeDocument/2006/relationships" xmlns:m="http://schemas.openxmlformats.org/officeDocument/2006/math" xmlns:v="urn:schemas-microsoft-com:vml" xmlns:wp14="http://schemas.microsoft.com/office/word/2010/wordprocessingDrawing" xmlns:wp="http://schemas.openxmlformats.org/drawingml/2006/wordprocessingDrawing" xmlns:w10="urn:schemas-microsoft-com:office:word" xmlns:w="http://schemas.openxmlformats.org/wordprocessingml/2006/main" xmlns:w14="http://schemas.microsoft.com/office/word/2010/wordml" xmlns:w15="http://schemas.microsoft.com/office/word/2012/wordml" xmlns:w16cex="http://schemas.microsoft.com/office/word/2018/wordml/cex" xmlns:w16cid="http://schemas.microsoft.com/office/word/2016/wordml/cid" xmlns:w16="http://schemas.microsoft.com/office/word/2018/wordml" xmlns:w16du="http://schemas.microsoft.com/office/word/2023/wordml/word16du" xmlns:w16sdtdh="http://schemas.microsoft.com/office/word/2020/wordml/sdtdatahash" xmlns:w16se="http://schemas.microsoft.com/office/word/2015/wordml/symex" xmlns:wpg="http://schemas.microsoft.com/office/word/2010/wordprocessingGroup" xmlns:wpi="http://schemas.microsoft.com/office/word/2010/wordprocessingInk" xmlns:wne="http://schemas.microsoft.com/office/word/2006/wordml" xmlns:wps="http://schemas.microsoft.com/office/word/2010/wordprocessingShape" mc:Ignorable="w14 w15 w16se w16cid w16 w16cex w16sdtdh w16du wp14">
   <w:tbl>
     <w:tblPr>
       <w:tblStyle w:val="Tablaconcuadrcula1"/>
@@ -3644,7 +3837,7 @@
 </file>
 
 <file path=word/numbering.xml><?xml version="1.0" encoding="utf-8"?>
-<w:numbering xmlns:wpc="http://schemas.microsoft.com/office/word/2010/wordprocessingCanvas" xmlns:cx="http://schemas.microsoft.com/office/drawing/2014/chartex" xmlns:mc="http://schemas.openxmlformats.org/markup-compatibility/2006" xmlns:o="urn:schemas-microsoft-com:office:office" xmlns:r="http://schemas.openxmlformats.org/officeDocument/2006/relationships" xmlns:m="http://schemas.openxmlformats.org/officeDocument/2006/math" xmlns:v="urn:schemas-microsoft-com:vml" xmlns:wp14="http://schemas.microsoft.com/office/word/2010/wordprocessingDrawing" xmlns:wp="http://schemas.openxmlformats.org/drawingml/2006/wordprocessingDrawing" xmlns:w10="urn:schemas-microsoft-com:office:word" xmlns:w="http://schemas.openxmlformats.org/wordprocessingml/2006/main" xmlns:w14="http://schemas.microsoft.com/office/word/2010/wordml" xmlns:w15="http://schemas.microsoft.com/office/word/2012/wordml" xmlns:w16se="http://schemas.microsoft.com/office/word/2015/wordml/symex" xmlns:wpg="http://schemas.microsoft.com/office/word/2010/wordprocessingGroup" xmlns:wpi="http://schemas.microsoft.com/office/word/2010/wordprocessingInk" xmlns:wne="http://schemas.microsoft.com/office/word/2006/wordml" xmlns:wps="http://schemas.microsoft.com/office/word/2010/wordprocessingShape" mc:Ignorable="w14 w15 w16se wp14">
+<w:numbering xmlns:wpc="http://schemas.microsoft.com/office/word/2010/wordprocessingCanvas" xmlns:cx="http://schemas.microsoft.com/office/drawing/2014/chartex" xmlns:cx1="http://schemas.microsoft.com/office/drawing/2015/9/8/chartex" xmlns:cx2="http://schemas.microsoft.com/office/drawing/2015/10/21/chartex" xmlns:cx3="http://schemas.microsoft.com/office/drawing/2016/5/9/chartex" xmlns:cx4="http://schemas.microsoft.com/office/drawing/2016/5/10/chartex" xmlns:cx5="http://schemas.microsoft.com/office/drawing/2016/5/11/chartex" xmlns:cx6="http://schemas.microsoft.com/office/drawing/2016/5/12/chartex" xmlns:cx7="http://schemas.microsoft.com/office/drawing/2016/5/13/chartex" xmlns:cx8="http://schemas.microsoft.com/office/drawing/2016/5/14/chartex" xmlns:mc="http://schemas.openxmlformats.org/markup-compatibility/2006" xmlns:aink="http://schemas.microsoft.com/office/drawing/2016/ink" xmlns:am3d="http://schemas.microsoft.com/office/drawing/2017/model3d" xmlns:o="urn:schemas-microsoft-com:office:office" xmlns:oel="http://schemas.microsoft.com/office/2019/extlst" xmlns:r="http://schemas.openxmlformats.org/officeDocument/2006/relationships" xmlns:m="http://schemas.openxmlformats.org/officeDocument/2006/math" xmlns:v="urn:schemas-microsoft-com:vml" xmlns:wp14="http://schemas.microsoft.com/office/word/2010/wordprocessingDrawing" xmlns:wp="http://schemas.openxmlformats.org/drawingml/2006/wordprocessingDrawing" xmlns:w10="urn:schemas-microsoft-com:office:word" xmlns:w="http://schemas.openxmlformats.org/wordprocessingml/2006/main" xmlns:w14="http://schemas.microsoft.com/office/word/2010/wordml" xmlns:w15="http://schemas.microsoft.com/office/word/2012/wordml" xmlns:w16cex="http://schemas.microsoft.com/office/word/2018/wordml/cex" xmlns:w16cid="http://schemas.microsoft.com/office/word/2016/wordml/cid" xmlns:w16="http://schemas.microsoft.com/office/word/2018/wordml" xmlns:w16du="http://schemas.microsoft.com/office/word/2023/wordml/word16du" xmlns:w16sdtdh="http://schemas.microsoft.com/office/word/2020/wordml/sdtdatahash" xmlns:w16se="http://schemas.microsoft.com/office/word/2015/wordml/symex" xmlns:wpg="http://schemas.microsoft.com/office/word/2010/wordprocessingGroup" xmlns:wpi="http://schemas.microsoft.com/office/word/2010/wordprocessingInk" xmlns:wne="http://schemas.microsoft.com/office/word/2006/wordml" xmlns:wps="http://schemas.microsoft.com/office/word/2010/wordprocessingShape" mc:Ignorable="w14 w15 w16se w16cid w16 w16cex w16sdtdh w16du wp14">
   <w:abstractNum w:abstractNumId="0" w15:restartNumberingAfterBreak="0">
     <w:nsid w:val="2FFD4C7F"/>
     <w:multiLevelType w:val="multilevel"/>
@@ -3766,14 +3959,14 @@
       </w:rPr>
     </w:lvl>
   </w:abstractNum>
-  <w:num w:numId="1">
+  <w:num w:numId="1" w16cid:durableId="905840613">
     <w:abstractNumId w:val="0"/>
   </w:num>
 </w:numbering>
 </file>
 
 <file path=word/styles.xml><?xml version="1.0" encoding="utf-8"?>
-<w:styles xmlns:mc="http://schemas.openxmlformats.org/markup-compatibility/2006" xmlns:r="http://schemas.openxmlformats.org/officeDocument/2006/relationships" xmlns:w="http://schemas.openxmlformats.org/wordprocessingml/2006/main" xmlns:w14="http://schemas.microsoft.com/office/word/2010/wordml" xmlns:w15="http://schemas.microsoft.com/office/word/2012/wordml" xmlns:w16se="http://schemas.microsoft.com/office/word/2015/wordml/symex" mc:Ignorable="w14 w15 w16se">
+<w:styles xmlns:mc="http://schemas.openxmlformats.org/markup-compatibility/2006" xmlns:r="http://schemas.openxmlformats.org/officeDocument/2006/relationships" xmlns:w="http://schemas.openxmlformats.org/wordprocessingml/2006/main" xmlns:w14="http://schemas.microsoft.com/office/word/2010/wordml" xmlns:w15="http://schemas.microsoft.com/office/word/2012/wordml" xmlns:w16cex="http://schemas.microsoft.com/office/word/2018/wordml/cex" xmlns:w16cid="http://schemas.microsoft.com/office/word/2016/wordml/cid" xmlns:w16="http://schemas.microsoft.com/office/word/2018/wordml" xmlns:w16du="http://schemas.microsoft.com/office/word/2023/wordml/word16du" xmlns:w16sdtdh="http://schemas.microsoft.com/office/word/2020/wordml/sdtdatahash" xmlns:w16se="http://schemas.microsoft.com/office/word/2015/wordml/symex" mc:Ignorable="w14 w15 w16se w16cid w16 w16cex w16sdtdh w16du">
   <w:docDefaults>
     <w:rPrDefault>
       <w:rPr>
@@ -3785,7 +3978,7 @@
     </w:rPrDefault>
     <w:pPrDefault/>
   </w:docDefaults>
-  <w:latentStyles w:defLockedState="0" w:defUIPriority="99" w:defSemiHidden="0" w:defUnhideWhenUsed="0" w:defQFormat="0" w:count="371">
+  <w:latentStyles w:defLockedState="0" w:defUIPriority="99" w:defSemiHidden="0" w:defUnhideWhenUsed="0" w:defQFormat="0" w:count="376">
     <w:lsdException w:name="Normal" w:uiPriority="0" w:qFormat="1"/>
     <w:lsdException w:name="heading 1" w:uiPriority="9" w:qFormat="1"/>
     <w:lsdException w:name="heading 2" w:semiHidden="1" w:uiPriority="9" w:unhideWhenUsed="1" w:qFormat="1"/>
@@ -4157,6 +4350,11 @@
     <w:lsdException w:name="List Table 5 Dark Accent 6" w:uiPriority="50"/>
     <w:lsdException w:name="List Table 6 Colorful Accent 6" w:uiPriority="51"/>
     <w:lsdException w:name="List Table 7 Colorful Accent 6" w:uiPriority="52"/>
+    <w:lsdException w:name="Mention" w:semiHidden="1" w:unhideWhenUsed="1"/>
+    <w:lsdException w:name="Smart Hyperlink" w:semiHidden="1" w:unhideWhenUsed="1"/>
+    <w:lsdException w:name="Hashtag" w:semiHidden="1" w:unhideWhenUsed="1"/>
+    <w:lsdException w:name="Unresolved Mention" w:semiHidden="1" w:unhideWhenUsed="1"/>
+    <w:lsdException w:name="Smart Link" w:semiHidden="1" w:unhideWhenUsed="1"/>
   </w:latentStyles>
   <w:style w:type="paragraph" w:default="1" w:styleId="Normal">
     <w:name w:val="Normal"/>
@@ -4759,9 +4957,12 @@
 </file>
 
 <file path=customXml/item1.xml><?xml version="1.0" encoding="utf-8"?>
-<p:properties xmlns:p="http://schemas.microsoft.com/office/2006/metadata/properties" xmlns:xsi="http://www.w3.org/2001/XMLSchema-instance" xmlns:pc="http://schemas.microsoft.com/office/infopath/2007/PartnerControls">
-  <documentManagement/>
-</p:properties>
+<?mso-contentType ?>
+<FormTemplates xmlns="http://schemas.microsoft.com/sharepoint/v3/contenttype/forms">
+  <Display>DocumentLibraryForm</Display>
+  <Edit>DocumentLibraryForm</Edit>
+  <New>DocumentLibraryForm</New>
+</FormTemplates>
 </file>
 
 <file path=customXml/item2.xml><?xml version="1.0" encoding="utf-8"?>
@@ -4897,26 +5098,15 @@
 </file>
 
 <file path=customXml/item3.xml><?xml version="1.0" encoding="utf-8"?>
-<?mso-contentType ?>
-<FormTemplates xmlns="http://schemas.microsoft.com/sharepoint/v3/contenttype/forms">
-  <Display>DocumentLibraryForm</Display>
-  <Edit>DocumentLibraryForm</Edit>
-  <New>DocumentLibraryForm</New>
-</FormTemplates>
+<p:properties xmlns:p="http://schemas.microsoft.com/office/2006/metadata/properties" xmlns:xsi="http://www.w3.org/2001/XMLSchema-instance" xmlns:pc="http://schemas.microsoft.com/office/infopath/2007/PartnerControls">
+  <documentManagement/>
+</p:properties>
 </file>
 
 <file path=customXml/itemProps1.xml><?xml version="1.0" encoding="utf-8"?>
-<ds:datastoreItem xmlns:ds="http://schemas.openxmlformats.org/officeDocument/2006/customXml" ds:itemID="{46CA5683-AF87-4E40-B841-2E23A3B52406}">
+<ds:datastoreItem xmlns:ds="http://schemas.openxmlformats.org/officeDocument/2006/customXml" ds:itemID="{D51C61E4-DB75-4684-AD25-71F546404E96}">
   <ds:schemaRefs>
-    <ds:schemaRef ds:uri="http://purl.org/dc/terms/"/>
-    <ds:schemaRef ds:uri="http://purl.org/dc/elements/1.1/"/>
-    <ds:schemaRef ds:uri="http://schemas.openxmlformats.org/package/2006/metadata/core-properties"/>
-    <ds:schemaRef ds:uri="http://www.w3.org/XML/1998/namespace"/>
-    <ds:schemaRef ds:uri="http://schemas.microsoft.com/office/2006/metadata/properties"/>
-    <ds:schemaRef ds:uri="http://schemas.microsoft.com/office/2006/documentManagement/types"/>
-    <ds:schemaRef ds:uri="http://purl.org/dc/dcmitype/"/>
-    <ds:schemaRef ds:uri="http://schemas.microsoft.com/office/infopath/2007/PartnerControls"/>
-    <ds:schemaRef ds:uri="126e8a1c-9ea9-435a-ac89-d06c80d62e30"/>
+    <ds:schemaRef ds:uri="http://schemas.microsoft.com/sharepoint/v3/contenttype/forms"/>
   </ds:schemaRefs>
 </ds:datastoreItem>
 </file>
@@ -4940,9 +5130,10 @@
 </file>
 
 <file path=customXml/itemProps3.xml><?xml version="1.0" encoding="utf-8"?>
-<ds:datastoreItem xmlns:ds="http://schemas.openxmlformats.org/officeDocument/2006/customXml" ds:itemID="{D51C61E4-DB75-4684-AD25-71F546404E96}">
+<ds:datastoreItem xmlns:ds="http://schemas.openxmlformats.org/officeDocument/2006/customXml" ds:itemID="{46CA5683-AF87-4E40-B841-2E23A3B52406}">
   <ds:schemaRefs>
-    <ds:schemaRef ds:uri="http://schemas.microsoft.com/sharepoint/v3/contenttype/forms"/>
+    <ds:schemaRef ds:uri="http://schemas.microsoft.com/office/2006/metadata/properties"/>
+    <ds:schemaRef ds:uri="http://schemas.microsoft.com/office/infopath/2007/PartnerControls"/>
   </ds:schemaRefs>
 </ds:datastoreItem>
 </file>
</xml_diff>